<commit_message>
Map creation, landscape fit, time course
</commit_message>
<xml_diff>
--- a/tables/mean_encounters.docx
+++ b/tables/mean_encounters.docx
@@ -5,38 +5,38 @@
     <w:tbl>
       <w:tblPr>
         <w:tblpPr w:leftFromText="180" w:rightFromText="180" w:horzAnchor="page" w:tblpX="155" w:tblpY="-1202"/>
-        <w:tblW w:w="11421" w:type="dxa"/>
+        <w:tblW w:w="9647" w:type="dxa"/>
         <w:tblLayout w:type="fixed"/>
         <w:tblLook w:val="0420" w:firstRow="1" w:lastRow="0" w:firstColumn="0" w:lastColumn="0" w:noHBand="0" w:noVBand="1"/>
       </w:tblPr>
       <w:tblGrid>
-        <w:gridCol w:w="711"/>
-        <w:gridCol w:w="711"/>
-        <w:gridCol w:w="712"/>
-        <w:gridCol w:w="712"/>
-        <w:gridCol w:w="712"/>
-        <w:gridCol w:w="713"/>
-        <w:gridCol w:w="718"/>
-        <w:gridCol w:w="713"/>
-        <w:gridCol w:w="713"/>
-        <w:gridCol w:w="713"/>
-        <w:gridCol w:w="713"/>
-        <w:gridCol w:w="713"/>
+        <w:gridCol w:w="599"/>
+        <w:gridCol w:w="599"/>
+        <w:gridCol w:w="600"/>
+        <w:gridCol w:w="601"/>
+        <w:gridCol w:w="601"/>
+        <w:gridCol w:w="602"/>
+        <w:gridCol w:w="609"/>
+        <w:gridCol w:w="602"/>
+        <w:gridCol w:w="602"/>
+        <w:gridCol w:w="602"/>
+        <w:gridCol w:w="602"/>
+        <w:gridCol w:w="602"/>
         <w:gridCol w:w="7"/>
-        <w:gridCol w:w="708"/>
-        <w:gridCol w:w="713"/>
-        <w:gridCol w:w="713"/>
-        <w:gridCol w:w="713"/>
-        <w:gridCol w:w="13"/>
+        <w:gridCol w:w="597"/>
+        <w:gridCol w:w="602"/>
+        <w:gridCol w:w="602"/>
+        <w:gridCol w:w="602"/>
+        <w:gridCol w:w="16"/>
       </w:tblGrid>
       <w:tr>
         <w:trPr>
           <w:cantSplit/>
-          <w:trHeight w:val="88"/>
+          <w:trHeight w:val="79"/>
         </w:trPr>
         <w:tc>
           <w:tcPr>
-            <w:tcW w:w="712" w:type="dxa"/>
+            <w:tcW w:w="600" w:type="dxa"/>
             <w:vMerge w:val="restart"/>
             <w:tcBorders>
               <w:top w:val="single" w:sz="3" w:space="0" w:color="000000"/>
@@ -70,7 +70,7 @@
         </w:tc>
         <w:tc>
           <w:tcPr>
-            <w:tcW w:w="4279" w:type="dxa"/>
+            <w:tcW w:w="3614" w:type="dxa"/>
             <w:gridSpan w:val="6"/>
             <w:tcBorders>
               <w:top w:val="single" w:sz="3" w:space="0" w:color="000000"/>
@@ -104,7 +104,7 @@
         </w:tc>
         <w:tc>
           <w:tcPr>
-            <w:tcW w:w="3572" w:type="dxa"/>
+            <w:tcW w:w="3017" w:type="dxa"/>
             <w:gridSpan w:val="6"/>
             <w:tcBorders>
               <w:top w:val="single" w:sz="3" w:space="0" w:color="000000"/>
@@ -138,7 +138,7 @@
         </w:tc>
         <w:tc>
           <w:tcPr>
-            <w:tcW w:w="2858" w:type="dxa"/>
+            <w:tcW w:w="2416" w:type="dxa"/>
             <w:gridSpan w:val="5"/>
             <w:tcBorders>
               <w:top w:val="single" w:sz="3" w:space="0" w:color="000000"/>
@@ -174,13 +174,13 @@
       <w:tr>
         <w:trPr>
           <w:gridAfter w:val="1"/>
-          <w:wAfter w:w="13" w:type="dxa"/>
+          <w:wAfter w:w="16" w:type="dxa"/>
           <w:cantSplit/>
-          <w:trHeight w:val="188"/>
+          <w:trHeight w:val="169"/>
         </w:trPr>
         <w:tc>
           <w:tcPr>
-            <w:tcW w:w="712" w:type="dxa"/>
+            <w:tcW w:w="600" w:type="dxa"/>
             <w:vMerge/>
             <w:tcBorders>
               <w:top w:val="single" w:sz="3" w:space="0" w:color="000000"/>
@@ -204,7 +204,7 @@
         </w:tc>
         <w:tc>
           <w:tcPr>
-            <w:tcW w:w="712" w:type="dxa"/>
+            <w:tcW w:w="600" w:type="dxa"/>
             <w:tcBorders>
               <w:left w:val="single" w:sz="8" w:space="0" w:color="BEBEBE"/>
               <w:bottom w:val="single" w:sz="3" w:space="0" w:color="000000"/>
@@ -236,7 +236,7 @@
         </w:tc>
         <w:tc>
           <w:tcPr>
-            <w:tcW w:w="712" w:type="dxa"/>
+            <w:tcW w:w="601" w:type="dxa"/>
             <w:tcBorders>
               <w:bottom w:val="single" w:sz="3" w:space="0" w:color="000000"/>
             </w:tcBorders>
@@ -267,7 +267,7 @@
         </w:tc>
         <w:tc>
           <w:tcPr>
-            <w:tcW w:w="712" w:type="dxa"/>
+            <w:tcW w:w="601" w:type="dxa"/>
             <w:tcBorders>
               <w:bottom w:val="single" w:sz="3" w:space="0" w:color="000000"/>
             </w:tcBorders>
@@ -298,7 +298,7 @@
         </w:tc>
         <w:tc>
           <w:tcPr>
-            <w:tcW w:w="712" w:type="dxa"/>
+            <w:tcW w:w="601" w:type="dxa"/>
             <w:tcBorders>
               <w:bottom w:val="single" w:sz="3" w:space="0" w:color="000000"/>
             </w:tcBorders>
@@ -329,7 +329,7 @@
         </w:tc>
         <w:tc>
           <w:tcPr>
-            <w:tcW w:w="713" w:type="dxa"/>
+            <w:tcW w:w="602" w:type="dxa"/>
             <w:tcBorders>
               <w:bottom w:val="single" w:sz="3" w:space="0" w:color="000000"/>
             </w:tcBorders>
@@ -360,7 +360,7 @@
         </w:tc>
         <w:tc>
           <w:tcPr>
-            <w:tcW w:w="716" w:type="dxa"/>
+            <w:tcW w:w="606" w:type="dxa"/>
             <w:tcBorders>
               <w:bottom w:val="single" w:sz="3" w:space="0" w:color="000000"/>
               <w:right w:val="single" w:sz="8" w:space="0" w:color="BEBEBE"/>
@@ -392,7 +392,7 @@
         </w:tc>
         <w:tc>
           <w:tcPr>
-            <w:tcW w:w="713" w:type="dxa"/>
+            <w:tcW w:w="602" w:type="dxa"/>
             <w:tcBorders>
               <w:left w:val="single" w:sz="8" w:space="0" w:color="BEBEBE"/>
               <w:bottom w:val="single" w:sz="3" w:space="0" w:color="000000"/>
@@ -424,7 +424,7 @@
         </w:tc>
         <w:tc>
           <w:tcPr>
-            <w:tcW w:w="713" w:type="dxa"/>
+            <w:tcW w:w="602" w:type="dxa"/>
             <w:tcBorders>
               <w:bottom w:val="single" w:sz="3" w:space="0" w:color="000000"/>
             </w:tcBorders>
@@ -455,7 +455,7 @@
         </w:tc>
         <w:tc>
           <w:tcPr>
-            <w:tcW w:w="713" w:type="dxa"/>
+            <w:tcW w:w="602" w:type="dxa"/>
             <w:tcBorders>
               <w:bottom w:val="single" w:sz="3" w:space="0" w:color="000000"/>
             </w:tcBorders>
@@ -486,7 +486,7 @@
         </w:tc>
         <w:tc>
           <w:tcPr>
-            <w:tcW w:w="713" w:type="dxa"/>
+            <w:tcW w:w="602" w:type="dxa"/>
             <w:tcBorders>
               <w:bottom w:val="single" w:sz="3" w:space="0" w:color="000000"/>
             </w:tcBorders>
@@ -517,7 +517,7 @@
         </w:tc>
         <w:tc>
           <w:tcPr>
-            <w:tcW w:w="713" w:type="dxa"/>
+            <w:tcW w:w="602" w:type="dxa"/>
             <w:tcBorders>
               <w:bottom w:val="single" w:sz="3" w:space="0" w:color="000000"/>
               <w:right w:val="single" w:sz="8" w:space="0" w:color="BEBEBE"/>
@@ -549,7 +549,7 @@
         </w:tc>
         <w:tc>
           <w:tcPr>
-            <w:tcW w:w="715" w:type="dxa"/>
+            <w:tcW w:w="604" w:type="dxa"/>
             <w:gridSpan w:val="2"/>
             <w:tcBorders>
               <w:left w:val="single" w:sz="8" w:space="0" w:color="BEBEBE"/>
@@ -582,7 +582,7 @@
         </w:tc>
         <w:tc>
           <w:tcPr>
-            <w:tcW w:w="713" w:type="dxa"/>
+            <w:tcW w:w="602" w:type="dxa"/>
             <w:tcBorders>
               <w:bottom w:val="single" w:sz="3" w:space="0" w:color="000000"/>
             </w:tcBorders>
@@ -613,7 +613,7 @@
         </w:tc>
         <w:tc>
           <w:tcPr>
-            <w:tcW w:w="713" w:type="dxa"/>
+            <w:tcW w:w="602" w:type="dxa"/>
             <w:tcBorders>
               <w:bottom w:val="single" w:sz="3" w:space="0" w:color="000000"/>
             </w:tcBorders>
@@ -644,7 +644,7 @@
         </w:tc>
         <w:tc>
           <w:tcPr>
-            <w:tcW w:w="713" w:type="dxa"/>
+            <w:tcW w:w="602" w:type="dxa"/>
             <w:tcBorders>
               <w:bottom w:val="single" w:sz="3" w:space="0" w:color="000000"/>
             </w:tcBorders>
@@ -677,13 +677,13 @@
       <w:tr>
         <w:trPr>
           <w:gridAfter w:val="1"/>
-          <w:wAfter w:w="13" w:type="dxa"/>
+          <w:wAfter w:w="16" w:type="dxa"/>
           <w:cantSplit/>
-          <w:trHeight w:val="250"/>
+          <w:trHeight w:val="225"/>
         </w:trPr>
         <w:tc>
           <w:tcPr>
-            <w:tcW w:w="712" w:type="dxa"/>
+            <w:tcW w:w="600" w:type="dxa"/>
             <w:tcBorders>
               <w:top w:val="single" w:sz="3" w:space="0" w:color="000000"/>
               <w:right w:val="single" w:sz="8" w:space="0" w:color="BEBEBE"/>
@@ -716,7 +716,7 @@
         </w:tc>
         <w:tc>
           <w:tcPr>
-            <w:tcW w:w="712" w:type="dxa"/>
+            <w:tcW w:w="600" w:type="dxa"/>
             <w:tcBorders>
               <w:top w:val="single" w:sz="3" w:space="0" w:color="000000"/>
               <w:left w:val="single" w:sz="8" w:space="0" w:color="BEBEBE"/>
@@ -757,7 +757,7 @@
         </w:tc>
         <w:tc>
           <w:tcPr>
-            <w:tcW w:w="712" w:type="dxa"/>
+            <w:tcW w:w="601" w:type="dxa"/>
             <w:tcBorders>
               <w:top w:val="single" w:sz="3" w:space="0" w:color="000000"/>
             </w:tcBorders>
@@ -797,7 +797,7 @@
         </w:tc>
         <w:tc>
           <w:tcPr>
-            <w:tcW w:w="712" w:type="dxa"/>
+            <w:tcW w:w="601" w:type="dxa"/>
             <w:tcBorders>
               <w:top w:val="single" w:sz="3" w:space="0" w:color="000000"/>
             </w:tcBorders>
@@ -837,7 +837,7 @@
         </w:tc>
         <w:tc>
           <w:tcPr>
-            <w:tcW w:w="712" w:type="dxa"/>
+            <w:tcW w:w="601" w:type="dxa"/>
             <w:tcBorders>
               <w:top w:val="single" w:sz="3" w:space="0" w:color="000000"/>
             </w:tcBorders>
@@ -877,7 +877,7 @@
         </w:tc>
         <w:tc>
           <w:tcPr>
-            <w:tcW w:w="713" w:type="dxa"/>
+            <w:tcW w:w="602" w:type="dxa"/>
             <w:tcBorders>
               <w:top w:val="single" w:sz="3" w:space="0" w:color="000000"/>
             </w:tcBorders>
@@ -917,7 +917,7 @@
         </w:tc>
         <w:tc>
           <w:tcPr>
-            <w:tcW w:w="716" w:type="dxa"/>
+            <w:tcW w:w="606" w:type="dxa"/>
             <w:tcBorders>
               <w:top w:val="single" w:sz="3" w:space="0" w:color="000000"/>
               <w:right w:val="single" w:sz="8" w:space="0" w:color="BEBEBE"/>
@@ -958,7 +958,7 @@
         </w:tc>
         <w:tc>
           <w:tcPr>
-            <w:tcW w:w="713" w:type="dxa"/>
+            <w:tcW w:w="602" w:type="dxa"/>
             <w:tcBorders>
               <w:top w:val="single" w:sz="3" w:space="0" w:color="000000"/>
               <w:left w:val="single" w:sz="8" w:space="0" w:color="BEBEBE"/>
@@ -993,21 +993,13 @@
                 <w:szCs w:val="14"/>
               </w:rPr>
               <w:br/>
-            </w:r>
-            <w:r>
-              <w:rPr>
-                <w:rFonts w:ascii="Helvetica" w:eastAsia="Helvetica" w:hAnsi="Helvetica" w:cs="Helvetica"/>
-                <w:color w:val="000000"/>
-                <w:sz w:val="14"/>
-                <w:szCs w:val="14"/>
-              </w:rPr>
               <w:t>(14.1; 20.4)</w:t>
             </w:r>
           </w:p>
         </w:tc>
         <w:tc>
           <w:tcPr>
-            <w:tcW w:w="713" w:type="dxa"/>
+            <w:tcW w:w="602" w:type="dxa"/>
             <w:tcBorders>
               <w:top w:val="single" w:sz="3" w:space="0" w:color="000000"/>
             </w:tcBorders>
@@ -1047,7 +1039,7 @@
         </w:tc>
         <w:tc>
           <w:tcPr>
-            <w:tcW w:w="713" w:type="dxa"/>
+            <w:tcW w:w="602" w:type="dxa"/>
             <w:tcBorders>
               <w:top w:val="single" w:sz="3" w:space="0" w:color="000000"/>
             </w:tcBorders>
@@ -1087,7 +1079,7 @@
         </w:tc>
         <w:tc>
           <w:tcPr>
-            <w:tcW w:w="713" w:type="dxa"/>
+            <w:tcW w:w="602" w:type="dxa"/>
             <w:tcBorders>
               <w:top w:val="single" w:sz="3" w:space="0" w:color="000000"/>
             </w:tcBorders>
@@ -1127,7 +1119,7 @@
         </w:tc>
         <w:tc>
           <w:tcPr>
-            <w:tcW w:w="713" w:type="dxa"/>
+            <w:tcW w:w="602" w:type="dxa"/>
             <w:tcBorders>
               <w:top w:val="single" w:sz="3" w:space="0" w:color="000000"/>
               <w:right w:val="single" w:sz="8" w:space="0" w:color="BEBEBE"/>
@@ -1168,7 +1160,7 @@
         </w:tc>
         <w:tc>
           <w:tcPr>
-            <w:tcW w:w="715" w:type="dxa"/>
+            <w:tcW w:w="604" w:type="dxa"/>
             <w:gridSpan w:val="2"/>
             <w:tcBorders>
               <w:top w:val="single" w:sz="3" w:space="0" w:color="000000"/>
@@ -1210,7 +1202,7 @@
         </w:tc>
         <w:tc>
           <w:tcPr>
-            <w:tcW w:w="713" w:type="dxa"/>
+            <w:tcW w:w="602" w:type="dxa"/>
             <w:tcBorders>
               <w:top w:val="single" w:sz="3" w:space="0" w:color="000000"/>
             </w:tcBorders>
@@ -1250,7 +1242,7 @@
         </w:tc>
         <w:tc>
           <w:tcPr>
-            <w:tcW w:w="713" w:type="dxa"/>
+            <w:tcW w:w="602" w:type="dxa"/>
             <w:tcBorders>
               <w:top w:val="single" w:sz="3" w:space="0" w:color="000000"/>
             </w:tcBorders>
@@ -1290,7 +1282,7 @@
         </w:tc>
         <w:tc>
           <w:tcPr>
-            <w:tcW w:w="713" w:type="dxa"/>
+            <w:tcW w:w="602" w:type="dxa"/>
             <w:tcBorders>
               <w:top w:val="single" w:sz="3" w:space="0" w:color="000000"/>
             </w:tcBorders>
@@ -1332,13 +1324,13 @@
       <w:tr>
         <w:trPr>
           <w:gridAfter w:val="1"/>
-          <w:wAfter w:w="13" w:type="dxa"/>
+          <w:wAfter w:w="16" w:type="dxa"/>
           <w:cantSplit/>
-          <w:trHeight w:val="335"/>
+          <w:trHeight w:val="302"/>
         </w:trPr>
         <w:tc>
           <w:tcPr>
-            <w:tcW w:w="712" w:type="dxa"/>
+            <w:tcW w:w="600" w:type="dxa"/>
             <w:tcBorders>
               <w:right w:val="single" w:sz="8" w:space="0" w:color="BEBEBE"/>
             </w:tcBorders>
@@ -1370,7 +1362,7 @@
         </w:tc>
         <w:tc>
           <w:tcPr>
-            <w:tcW w:w="712" w:type="dxa"/>
+            <w:tcW w:w="600" w:type="dxa"/>
             <w:tcBorders>
               <w:left w:val="single" w:sz="8" w:space="0" w:color="BEBEBE"/>
             </w:tcBorders>
@@ -1410,7 +1402,7 @@
         </w:tc>
         <w:tc>
           <w:tcPr>
-            <w:tcW w:w="712" w:type="dxa"/>
+            <w:tcW w:w="601" w:type="dxa"/>
             <w:shd w:val="clear" w:color="auto" w:fill="FFFFFF"/>
             <w:tcMar>
               <w:top w:w="0" w:type="dxa"/>
@@ -1447,7 +1439,7 @@
         </w:tc>
         <w:tc>
           <w:tcPr>
-            <w:tcW w:w="712" w:type="dxa"/>
+            <w:tcW w:w="601" w:type="dxa"/>
             <w:shd w:val="clear" w:color="auto" w:fill="FFFFFF"/>
             <w:tcMar>
               <w:top w:w="0" w:type="dxa"/>
@@ -1484,7 +1476,7 @@
         </w:tc>
         <w:tc>
           <w:tcPr>
-            <w:tcW w:w="712" w:type="dxa"/>
+            <w:tcW w:w="601" w:type="dxa"/>
             <w:shd w:val="clear" w:color="auto" w:fill="FFFFFF"/>
             <w:tcMar>
               <w:top w:w="0" w:type="dxa"/>
@@ -1521,7 +1513,7 @@
         </w:tc>
         <w:tc>
           <w:tcPr>
-            <w:tcW w:w="713" w:type="dxa"/>
+            <w:tcW w:w="602" w:type="dxa"/>
             <w:shd w:val="clear" w:color="auto" w:fill="FFFFFF"/>
             <w:tcMar>
               <w:top w:w="0" w:type="dxa"/>
@@ -1558,7 +1550,7 @@
         </w:tc>
         <w:tc>
           <w:tcPr>
-            <w:tcW w:w="716" w:type="dxa"/>
+            <w:tcW w:w="606" w:type="dxa"/>
             <w:tcBorders>
               <w:right w:val="single" w:sz="8" w:space="0" w:color="BEBEBE"/>
             </w:tcBorders>
@@ -1598,7 +1590,7 @@
         </w:tc>
         <w:tc>
           <w:tcPr>
-            <w:tcW w:w="713" w:type="dxa"/>
+            <w:tcW w:w="602" w:type="dxa"/>
             <w:tcBorders>
               <w:left w:val="single" w:sz="8" w:space="0" w:color="BEBEBE"/>
             </w:tcBorders>
@@ -1638,7 +1630,7 @@
         </w:tc>
         <w:tc>
           <w:tcPr>
-            <w:tcW w:w="713" w:type="dxa"/>
+            <w:tcW w:w="602" w:type="dxa"/>
             <w:shd w:val="clear" w:color="auto" w:fill="FFFFFF"/>
             <w:tcMar>
               <w:top w:w="0" w:type="dxa"/>
@@ -1669,21 +1661,13 @@
                 <w:szCs w:val="14"/>
               </w:rPr>
               <w:br/>
-            </w:r>
-            <w:r>
-              <w:rPr>
-                <w:rFonts w:ascii="Helvetica" w:eastAsia="Helvetica" w:hAnsi="Helvetica" w:cs="Helvetica"/>
-                <w:color w:val="000000"/>
-                <w:sz w:val="14"/>
-                <w:szCs w:val="14"/>
-              </w:rPr>
               <w:t>(1.6; 5.1)</w:t>
             </w:r>
           </w:p>
         </w:tc>
         <w:tc>
           <w:tcPr>
-            <w:tcW w:w="713" w:type="dxa"/>
+            <w:tcW w:w="602" w:type="dxa"/>
             <w:shd w:val="clear" w:color="auto" w:fill="FFFFFF"/>
             <w:tcMar>
               <w:top w:w="0" w:type="dxa"/>
@@ -1720,7 +1704,7 @@
         </w:tc>
         <w:tc>
           <w:tcPr>
-            <w:tcW w:w="713" w:type="dxa"/>
+            <w:tcW w:w="602" w:type="dxa"/>
             <w:shd w:val="clear" w:color="auto" w:fill="FFFFFF"/>
             <w:tcMar>
               <w:top w:w="0" w:type="dxa"/>
@@ -1793,7 +1777,7 @@
         </w:tc>
         <w:tc>
           <w:tcPr>
-            <w:tcW w:w="713" w:type="dxa"/>
+            <w:tcW w:w="602" w:type="dxa"/>
             <w:tcBorders>
               <w:right w:val="single" w:sz="8" w:space="0" w:color="BEBEBE"/>
             </w:tcBorders>
@@ -1833,7 +1817,7 @@
         </w:tc>
         <w:tc>
           <w:tcPr>
-            <w:tcW w:w="715" w:type="dxa"/>
+            <w:tcW w:w="604" w:type="dxa"/>
             <w:gridSpan w:val="2"/>
             <w:tcBorders>
               <w:left w:val="single" w:sz="8" w:space="0" w:color="BEBEBE"/>
@@ -1874,7 +1858,7 @@
         </w:tc>
         <w:tc>
           <w:tcPr>
-            <w:tcW w:w="713" w:type="dxa"/>
+            <w:tcW w:w="602" w:type="dxa"/>
             <w:shd w:val="clear" w:color="auto" w:fill="FFFFFF"/>
             <w:tcMar>
               <w:top w:w="0" w:type="dxa"/>
@@ -1911,7 +1895,7 @@
         </w:tc>
         <w:tc>
           <w:tcPr>
-            <w:tcW w:w="713" w:type="dxa"/>
+            <w:tcW w:w="602" w:type="dxa"/>
             <w:shd w:val="clear" w:color="auto" w:fill="FFFFFF"/>
             <w:tcMar>
               <w:top w:w="0" w:type="dxa"/>
@@ -1984,7 +1968,7 @@
         </w:tc>
         <w:tc>
           <w:tcPr>
-            <w:tcW w:w="713" w:type="dxa"/>
+            <w:tcW w:w="602" w:type="dxa"/>
             <w:shd w:val="clear" w:color="auto" w:fill="FFFFFF"/>
             <w:tcMar>
               <w:top w:w="0" w:type="dxa"/>
@@ -2023,13 +2007,13 @@
       <w:tr>
         <w:trPr>
           <w:gridAfter w:val="1"/>
-          <w:wAfter w:w="13" w:type="dxa"/>
+          <w:wAfter w:w="16" w:type="dxa"/>
           <w:cantSplit/>
-          <w:trHeight w:val="330"/>
+          <w:trHeight w:val="298"/>
         </w:trPr>
         <w:tc>
           <w:tcPr>
-            <w:tcW w:w="712" w:type="dxa"/>
+            <w:tcW w:w="600" w:type="dxa"/>
             <w:tcBorders>
               <w:right w:val="single" w:sz="8" w:space="0" w:color="BEBEBE"/>
             </w:tcBorders>
@@ -2061,7 +2045,7 @@
         </w:tc>
         <w:tc>
           <w:tcPr>
-            <w:tcW w:w="712" w:type="dxa"/>
+            <w:tcW w:w="600" w:type="dxa"/>
             <w:tcBorders>
               <w:left w:val="single" w:sz="8" w:space="0" w:color="BEBEBE"/>
             </w:tcBorders>
@@ -2101,7 +2085,7 @@
         </w:tc>
         <w:tc>
           <w:tcPr>
-            <w:tcW w:w="712" w:type="dxa"/>
+            <w:tcW w:w="601" w:type="dxa"/>
             <w:shd w:val="clear" w:color="auto" w:fill="FFFFFF"/>
             <w:tcMar>
               <w:top w:w="0" w:type="dxa"/>
@@ -2138,7 +2122,7 @@
         </w:tc>
         <w:tc>
           <w:tcPr>
-            <w:tcW w:w="712" w:type="dxa"/>
+            <w:tcW w:w="601" w:type="dxa"/>
             <w:shd w:val="clear" w:color="auto" w:fill="FFFFFF"/>
             <w:tcMar>
               <w:top w:w="0" w:type="dxa"/>
@@ -2175,7 +2159,7 @@
         </w:tc>
         <w:tc>
           <w:tcPr>
-            <w:tcW w:w="712" w:type="dxa"/>
+            <w:tcW w:w="601" w:type="dxa"/>
             <w:shd w:val="clear" w:color="auto" w:fill="FFFFFF"/>
             <w:tcMar>
               <w:top w:w="0" w:type="dxa"/>
@@ -2212,7 +2196,7 @@
         </w:tc>
         <w:tc>
           <w:tcPr>
-            <w:tcW w:w="713" w:type="dxa"/>
+            <w:tcW w:w="602" w:type="dxa"/>
             <w:shd w:val="clear" w:color="auto" w:fill="FFFFFF"/>
             <w:tcMar>
               <w:top w:w="0" w:type="dxa"/>
@@ -2249,7 +2233,7 @@
         </w:tc>
         <w:tc>
           <w:tcPr>
-            <w:tcW w:w="716" w:type="dxa"/>
+            <w:tcW w:w="606" w:type="dxa"/>
             <w:tcBorders>
               <w:right w:val="single" w:sz="8" w:space="0" w:color="BEBEBE"/>
             </w:tcBorders>
@@ -2289,7 +2273,7 @@
         </w:tc>
         <w:tc>
           <w:tcPr>
-            <w:tcW w:w="713" w:type="dxa"/>
+            <w:tcW w:w="602" w:type="dxa"/>
             <w:tcBorders>
               <w:left w:val="single" w:sz="8" w:space="0" w:color="BEBEBE"/>
             </w:tcBorders>
@@ -2329,7 +2313,7 @@
         </w:tc>
         <w:tc>
           <w:tcPr>
-            <w:tcW w:w="713" w:type="dxa"/>
+            <w:tcW w:w="602" w:type="dxa"/>
             <w:shd w:val="clear" w:color="auto" w:fill="FFFFFF"/>
             <w:tcMar>
               <w:top w:w="0" w:type="dxa"/>
@@ -2360,21 +2344,13 @@
                 <w:szCs w:val="14"/>
               </w:rPr>
               <w:br/>
-            </w:r>
-            <w:r>
-              <w:rPr>
-                <w:rFonts w:ascii="Helvetica" w:eastAsia="Helvetica" w:hAnsi="Helvetica" w:cs="Helvetica"/>
-                <w:color w:val="000000"/>
-                <w:sz w:val="14"/>
-                <w:szCs w:val="14"/>
-              </w:rPr>
               <w:t>(1.8; 10.2)</w:t>
             </w:r>
           </w:p>
         </w:tc>
         <w:tc>
           <w:tcPr>
-            <w:tcW w:w="713" w:type="dxa"/>
+            <w:tcW w:w="602" w:type="dxa"/>
             <w:shd w:val="clear" w:color="auto" w:fill="FFFFFF"/>
             <w:tcMar>
               <w:top w:w="0" w:type="dxa"/>
@@ -2411,7 +2387,7 @@
         </w:tc>
         <w:tc>
           <w:tcPr>
-            <w:tcW w:w="713" w:type="dxa"/>
+            <w:tcW w:w="602" w:type="dxa"/>
             <w:shd w:val="clear" w:color="auto" w:fill="FFFFFF"/>
             <w:tcMar>
               <w:top w:w="0" w:type="dxa"/>
@@ -2448,7 +2424,7 @@
         </w:tc>
         <w:tc>
           <w:tcPr>
-            <w:tcW w:w="713" w:type="dxa"/>
+            <w:tcW w:w="602" w:type="dxa"/>
             <w:tcBorders>
               <w:right w:val="single" w:sz="8" w:space="0" w:color="BEBEBE"/>
             </w:tcBorders>
@@ -2488,7 +2464,7 @@
         </w:tc>
         <w:tc>
           <w:tcPr>
-            <w:tcW w:w="715" w:type="dxa"/>
+            <w:tcW w:w="604" w:type="dxa"/>
             <w:gridSpan w:val="2"/>
             <w:tcBorders>
               <w:left w:val="single" w:sz="8" w:space="0" w:color="BEBEBE"/>
@@ -2529,7 +2505,7 @@
         </w:tc>
         <w:tc>
           <w:tcPr>
-            <w:tcW w:w="713" w:type="dxa"/>
+            <w:tcW w:w="602" w:type="dxa"/>
             <w:shd w:val="clear" w:color="auto" w:fill="FFFFFF"/>
             <w:tcMar>
               <w:top w:w="0" w:type="dxa"/>
@@ -2566,7 +2542,7 @@
         </w:tc>
         <w:tc>
           <w:tcPr>
-            <w:tcW w:w="713" w:type="dxa"/>
+            <w:tcW w:w="602" w:type="dxa"/>
             <w:shd w:val="clear" w:color="auto" w:fill="FFFFFF"/>
             <w:tcMar>
               <w:top w:w="0" w:type="dxa"/>
@@ -2603,7 +2579,7 @@
         </w:tc>
         <w:tc>
           <w:tcPr>
-            <w:tcW w:w="713" w:type="dxa"/>
+            <w:tcW w:w="602" w:type="dxa"/>
             <w:shd w:val="clear" w:color="auto" w:fill="FFFFFF"/>
             <w:tcMar>
               <w:top w:w="0" w:type="dxa"/>
@@ -2642,13 +2618,13 @@
       <w:tr>
         <w:trPr>
           <w:gridAfter w:val="1"/>
-          <w:wAfter w:w="13" w:type="dxa"/>
+          <w:wAfter w:w="16" w:type="dxa"/>
           <w:cantSplit/>
-          <w:trHeight w:val="330"/>
+          <w:trHeight w:val="298"/>
         </w:trPr>
         <w:tc>
           <w:tcPr>
-            <w:tcW w:w="712" w:type="dxa"/>
+            <w:tcW w:w="600" w:type="dxa"/>
             <w:tcBorders>
               <w:right w:val="single" w:sz="8" w:space="0" w:color="BEBEBE"/>
             </w:tcBorders>
@@ -2680,7 +2656,7 @@
         </w:tc>
         <w:tc>
           <w:tcPr>
-            <w:tcW w:w="712" w:type="dxa"/>
+            <w:tcW w:w="600" w:type="dxa"/>
             <w:tcBorders>
               <w:left w:val="single" w:sz="8" w:space="0" w:color="BEBEBE"/>
             </w:tcBorders>
@@ -2720,7 +2696,7 @@
         </w:tc>
         <w:tc>
           <w:tcPr>
-            <w:tcW w:w="712" w:type="dxa"/>
+            <w:tcW w:w="601" w:type="dxa"/>
             <w:shd w:val="clear" w:color="auto" w:fill="FFFFFF"/>
             <w:tcMar>
               <w:top w:w="0" w:type="dxa"/>
@@ -2757,7 +2733,7 @@
         </w:tc>
         <w:tc>
           <w:tcPr>
-            <w:tcW w:w="712" w:type="dxa"/>
+            <w:tcW w:w="601" w:type="dxa"/>
             <w:shd w:val="clear" w:color="auto" w:fill="FFFFFF"/>
             <w:tcMar>
               <w:top w:w="0" w:type="dxa"/>
@@ -2794,7 +2770,7 @@
         </w:tc>
         <w:tc>
           <w:tcPr>
-            <w:tcW w:w="712" w:type="dxa"/>
+            <w:tcW w:w="601" w:type="dxa"/>
             <w:shd w:val="clear" w:color="auto" w:fill="FFFFFF"/>
             <w:tcMar>
               <w:top w:w="0" w:type="dxa"/>
@@ -2831,7 +2807,7 @@
         </w:tc>
         <w:tc>
           <w:tcPr>
-            <w:tcW w:w="713" w:type="dxa"/>
+            <w:tcW w:w="602" w:type="dxa"/>
             <w:shd w:val="clear" w:color="auto" w:fill="FFFFFF"/>
             <w:tcMar>
               <w:top w:w="0" w:type="dxa"/>
@@ -2868,7 +2844,7 @@
         </w:tc>
         <w:tc>
           <w:tcPr>
-            <w:tcW w:w="716" w:type="dxa"/>
+            <w:tcW w:w="606" w:type="dxa"/>
             <w:tcBorders>
               <w:right w:val="single" w:sz="8" w:space="0" w:color="BEBEBE"/>
             </w:tcBorders>
@@ -2908,7 +2884,7 @@
         </w:tc>
         <w:tc>
           <w:tcPr>
-            <w:tcW w:w="713" w:type="dxa"/>
+            <w:tcW w:w="602" w:type="dxa"/>
             <w:tcBorders>
               <w:left w:val="single" w:sz="8" w:space="0" w:color="BEBEBE"/>
             </w:tcBorders>
@@ -2948,7 +2924,7 @@
         </w:tc>
         <w:tc>
           <w:tcPr>
-            <w:tcW w:w="713" w:type="dxa"/>
+            <w:tcW w:w="602" w:type="dxa"/>
             <w:shd w:val="clear" w:color="auto" w:fill="FFFFFF"/>
             <w:tcMar>
               <w:top w:w="0" w:type="dxa"/>
@@ -2979,21 +2955,13 @@
                 <w:szCs w:val="14"/>
               </w:rPr>
               <w:br/>
-            </w:r>
-            <w:r>
-              <w:rPr>
-                <w:rFonts w:ascii="Helvetica" w:eastAsia="Helvetica" w:hAnsi="Helvetica" w:cs="Helvetica"/>
-                <w:color w:val="000000"/>
-                <w:sz w:val="14"/>
-                <w:szCs w:val="14"/>
-              </w:rPr>
               <w:t>(0.1; 468.9)</w:t>
             </w:r>
           </w:p>
         </w:tc>
         <w:tc>
           <w:tcPr>
-            <w:tcW w:w="713" w:type="dxa"/>
+            <w:tcW w:w="602" w:type="dxa"/>
             <w:shd w:val="clear" w:color="auto" w:fill="FFFFFF"/>
             <w:tcMar>
               <w:top w:w="0" w:type="dxa"/>
@@ -3030,7 +2998,7 @@
         </w:tc>
         <w:tc>
           <w:tcPr>
-            <w:tcW w:w="713" w:type="dxa"/>
+            <w:tcW w:w="602" w:type="dxa"/>
             <w:shd w:val="clear" w:color="auto" w:fill="FFFFFF"/>
             <w:tcMar>
               <w:top w:w="0" w:type="dxa"/>
@@ -3067,7 +3035,7 @@
         </w:tc>
         <w:tc>
           <w:tcPr>
-            <w:tcW w:w="713" w:type="dxa"/>
+            <w:tcW w:w="602" w:type="dxa"/>
             <w:tcBorders>
               <w:right w:val="single" w:sz="8" w:space="0" w:color="BEBEBE"/>
             </w:tcBorders>
@@ -3107,7 +3075,7 @@
         </w:tc>
         <w:tc>
           <w:tcPr>
-            <w:tcW w:w="715" w:type="dxa"/>
+            <w:tcW w:w="604" w:type="dxa"/>
             <w:gridSpan w:val="2"/>
             <w:tcBorders>
               <w:left w:val="single" w:sz="8" w:space="0" w:color="BEBEBE"/>
@@ -3148,7 +3116,7 @@
         </w:tc>
         <w:tc>
           <w:tcPr>
-            <w:tcW w:w="713" w:type="dxa"/>
+            <w:tcW w:w="602" w:type="dxa"/>
             <w:shd w:val="clear" w:color="auto" w:fill="FFFFFF"/>
             <w:tcMar>
               <w:top w:w="0" w:type="dxa"/>
@@ -3185,7 +3153,7 @@
         </w:tc>
         <w:tc>
           <w:tcPr>
-            <w:tcW w:w="713" w:type="dxa"/>
+            <w:tcW w:w="602" w:type="dxa"/>
             <w:shd w:val="clear" w:color="auto" w:fill="FFFFFF"/>
             <w:tcMar>
               <w:top w:w="0" w:type="dxa"/>
@@ -3222,7 +3190,7 @@
         </w:tc>
         <w:tc>
           <w:tcPr>
-            <w:tcW w:w="713" w:type="dxa"/>
+            <w:tcW w:w="602" w:type="dxa"/>
             <w:shd w:val="clear" w:color="auto" w:fill="FFFFFF"/>
             <w:tcMar>
               <w:top w:w="0" w:type="dxa"/>
@@ -3261,13 +3229,13 @@
       <w:tr>
         <w:trPr>
           <w:gridAfter w:val="1"/>
-          <w:wAfter w:w="13" w:type="dxa"/>
+          <w:wAfter w:w="16" w:type="dxa"/>
           <w:cantSplit/>
-          <w:trHeight w:val="256"/>
+          <w:trHeight w:val="231"/>
         </w:trPr>
         <w:tc>
           <w:tcPr>
-            <w:tcW w:w="712" w:type="dxa"/>
+            <w:tcW w:w="600" w:type="dxa"/>
             <w:tcBorders>
               <w:right w:val="single" w:sz="8" w:space="0" w:color="BEBEBE"/>
             </w:tcBorders>
@@ -3299,7 +3267,7 @@
         </w:tc>
         <w:tc>
           <w:tcPr>
-            <w:tcW w:w="712" w:type="dxa"/>
+            <w:tcW w:w="600" w:type="dxa"/>
             <w:tcBorders>
               <w:left w:val="single" w:sz="8" w:space="0" w:color="BEBEBE"/>
             </w:tcBorders>
@@ -3339,7 +3307,7 @@
         </w:tc>
         <w:tc>
           <w:tcPr>
-            <w:tcW w:w="712" w:type="dxa"/>
+            <w:tcW w:w="601" w:type="dxa"/>
             <w:shd w:val="clear" w:color="auto" w:fill="FFFFFF"/>
             <w:tcMar>
               <w:top w:w="0" w:type="dxa"/>
@@ -3376,7 +3344,7 @@
         </w:tc>
         <w:tc>
           <w:tcPr>
-            <w:tcW w:w="712" w:type="dxa"/>
+            <w:tcW w:w="601" w:type="dxa"/>
             <w:shd w:val="clear" w:color="auto" w:fill="FFFFFF"/>
             <w:tcMar>
               <w:top w:w="0" w:type="dxa"/>
@@ -3413,7 +3381,7 @@
         </w:tc>
         <w:tc>
           <w:tcPr>
-            <w:tcW w:w="712" w:type="dxa"/>
+            <w:tcW w:w="601" w:type="dxa"/>
             <w:shd w:val="clear" w:color="auto" w:fill="FFFFFF"/>
             <w:tcMar>
               <w:top w:w="0" w:type="dxa"/>
@@ -3450,7 +3418,7 @@
         </w:tc>
         <w:tc>
           <w:tcPr>
-            <w:tcW w:w="713" w:type="dxa"/>
+            <w:tcW w:w="602" w:type="dxa"/>
             <w:shd w:val="clear" w:color="auto" w:fill="FFFFFF"/>
             <w:tcMar>
               <w:top w:w="0" w:type="dxa"/>
@@ -3487,7 +3455,7 @@
         </w:tc>
         <w:tc>
           <w:tcPr>
-            <w:tcW w:w="716" w:type="dxa"/>
+            <w:tcW w:w="606" w:type="dxa"/>
             <w:tcBorders>
               <w:right w:val="single" w:sz="8" w:space="0" w:color="BEBEBE"/>
             </w:tcBorders>
@@ -3527,7 +3495,7 @@
         </w:tc>
         <w:tc>
           <w:tcPr>
-            <w:tcW w:w="713" w:type="dxa"/>
+            <w:tcW w:w="602" w:type="dxa"/>
             <w:tcBorders>
               <w:left w:val="single" w:sz="8" w:space="0" w:color="BEBEBE"/>
             </w:tcBorders>
@@ -3567,7 +3535,7 @@
         </w:tc>
         <w:tc>
           <w:tcPr>
-            <w:tcW w:w="713" w:type="dxa"/>
+            <w:tcW w:w="602" w:type="dxa"/>
             <w:shd w:val="clear" w:color="auto" w:fill="FFFFFF"/>
             <w:tcMar>
               <w:top w:w="0" w:type="dxa"/>
@@ -3604,7 +3572,7 @@
         </w:tc>
         <w:tc>
           <w:tcPr>
-            <w:tcW w:w="713" w:type="dxa"/>
+            <w:tcW w:w="602" w:type="dxa"/>
             <w:shd w:val="clear" w:color="auto" w:fill="FFFFFF"/>
             <w:tcMar>
               <w:top w:w="0" w:type="dxa"/>
@@ -3635,21 +3603,13 @@
                 <w:szCs w:val="14"/>
               </w:rPr>
               <w:br/>
-            </w:r>
-            <w:r>
-              <w:rPr>
-                <w:rFonts w:ascii="Helvetica" w:eastAsia="Helvetica" w:hAnsi="Helvetica" w:cs="Helvetica"/>
-                <w:color w:val="000000"/>
-                <w:sz w:val="14"/>
-                <w:szCs w:val="14"/>
-              </w:rPr>
               <w:t>(1.6; 7.6)</w:t>
             </w:r>
           </w:p>
         </w:tc>
         <w:tc>
           <w:tcPr>
-            <w:tcW w:w="713" w:type="dxa"/>
+            <w:tcW w:w="602" w:type="dxa"/>
             <w:shd w:val="clear" w:color="auto" w:fill="FFFFFF"/>
             <w:tcMar>
               <w:top w:w="0" w:type="dxa"/>
@@ -3686,7 +3646,7 @@
         </w:tc>
         <w:tc>
           <w:tcPr>
-            <w:tcW w:w="713" w:type="dxa"/>
+            <w:tcW w:w="602" w:type="dxa"/>
             <w:tcBorders>
               <w:right w:val="single" w:sz="8" w:space="0" w:color="BEBEBE"/>
             </w:tcBorders>
@@ -3726,7 +3686,7 @@
         </w:tc>
         <w:tc>
           <w:tcPr>
-            <w:tcW w:w="715" w:type="dxa"/>
+            <w:tcW w:w="604" w:type="dxa"/>
             <w:gridSpan w:val="2"/>
             <w:tcBorders>
               <w:left w:val="single" w:sz="8" w:space="0" w:color="BEBEBE"/>
@@ -3767,7 +3727,7 @@
         </w:tc>
         <w:tc>
           <w:tcPr>
-            <w:tcW w:w="713" w:type="dxa"/>
+            <w:tcW w:w="602" w:type="dxa"/>
             <w:shd w:val="clear" w:color="auto" w:fill="FFFFFF"/>
             <w:tcMar>
               <w:top w:w="0" w:type="dxa"/>
@@ -3804,7 +3764,7 @@
         </w:tc>
         <w:tc>
           <w:tcPr>
-            <w:tcW w:w="713" w:type="dxa"/>
+            <w:tcW w:w="602" w:type="dxa"/>
             <w:shd w:val="clear" w:color="auto" w:fill="FFFFFF"/>
             <w:tcMar>
               <w:top w:w="0" w:type="dxa"/>
@@ -3841,7 +3801,7 @@
         </w:tc>
         <w:tc>
           <w:tcPr>
-            <w:tcW w:w="713" w:type="dxa"/>
+            <w:tcW w:w="602" w:type="dxa"/>
             <w:shd w:val="clear" w:color="auto" w:fill="FFFFFF"/>
             <w:tcMar>
               <w:top w:w="0" w:type="dxa"/>
@@ -3880,13 +3840,13 @@
       <w:tr>
         <w:trPr>
           <w:gridAfter w:val="1"/>
-          <w:wAfter w:w="13" w:type="dxa"/>
+          <w:wAfter w:w="16" w:type="dxa"/>
           <w:cantSplit/>
-          <w:trHeight w:val="330"/>
+          <w:trHeight w:val="298"/>
         </w:trPr>
         <w:tc>
           <w:tcPr>
-            <w:tcW w:w="712" w:type="dxa"/>
+            <w:tcW w:w="600" w:type="dxa"/>
             <w:tcBorders>
               <w:right w:val="single" w:sz="8" w:space="0" w:color="BEBEBE"/>
             </w:tcBorders>
@@ -3918,7 +3878,7 @@
         </w:tc>
         <w:tc>
           <w:tcPr>
-            <w:tcW w:w="712" w:type="dxa"/>
+            <w:tcW w:w="600" w:type="dxa"/>
             <w:tcBorders>
               <w:left w:val="single" w:sz="8" w:space="0" w:color="BEBEBE"/>
             </w:tcBorders>
@@ -3958,7 +3918,7 @@
         </w:tc>
         <w:tc>
           <w:tcPr>
-            <w:tcW w:w="712" w:type="dxa"/>
+            <w:tcW w:w="601" w:type="dxa"/>
             <w:shd w:val="clear" w:color="auto" w:fill="FFFFFF"/>
             <w:tcMar>
               <w:top w:w="0" w:type="dxa"/>
@@ -3995,7 +3955,7 @@
         </w:tc>
         <w:tc>
           <w:tcPr>
-            <w:tcW w:w="712" w:type="dxa"/>
+            <w:tcW w:w="601" w:type="dxa"/>
             <w:shd w:val="clear" w:color="auto" w:fill="FFFFFF"/>
             <w:tcMar>
               <w:top w:w="0" w:type="dxa"/>
@@ -4032,7 +3992,7 @@
         </w:tc>
         <w:tc>
           <w:tcPr>
-            <w:tcW w:w="712" w:type="dxa"/>
+            <w:tcW w:w="601" w:type="dxa"/>
             <w:shd w:val="clear" w:color="auto" w:fill="FFFFFF"/>
             <w:tcMar>
               <w:top w:w="0" w:type="dxa"/>
@@ -4069,7 +4029,7 @@
         </w:tc>
         <w:tc>
           <w:tcPr>
-            <w:tcW w:w="713" w:type="dxa"/>
+            <w:tcW w:w="602" w:type="dxa"/>
             <w:shd w:val="clear" w:color="auto" w:fill="FFFFFF"/>
             <w:tcMar>
               <w:top w:w="0" w:type="dxa"/>
@@ -4106,7 +4066,7 @@
         </w:tc>
         <w:tc>
           <w:tcPr>
-            <w:tcW w:w="716" w:type="dxa"/>
+            <w:tcW w:w="606" w:type="dxa"/>
             <w:tcBorders>
               <w:right w:val="single" w:sz="8" w:space="0" w:color="BEBEBE"/>
             </w:tcBorders>
@@ -4146,7 +4106,7 @@
         </w:tc>
         <w:tc>
           <w:tcPr>
-            <w:tcW w:w="713" w:type="dxa"/>
+            <w:tcW w:w="602" w:type="dxa"/>
             <w:tcBorders>
               <w:left w:val="single" w:sz="8" w:space="0" w:color="BEBEBE"/>
             </w:tcBorders>
@@ -4186,7 +4146,7 @@
         </w:tc>
         <w:tc>
           <w:tcPr>
-            <w:tcW w:w="713" w:type="dxa"/>
+            <w:tcW w:w="602" w:type="dxa"/>
             <w:shd w:val="clear" w:color="auto" w:fill="FFFFFF"/>
             <w:tcMar>
               <w:top w:w="0" w:type="dxa"/>
@@ -4223,7 +4183,7 @@
         </w:tc>
         <w:tc>
           <w:tcPr>
-            <w:tcW w:w="713" w:type="dxa"/>
+            <w:tcW w:w="602" w:type="dxa"/>
             <w:shd w:val="clear" w:color="auto" w:fill="FFFFFF"/>
             <w:tcMar>
               <w:top w:w="0" w:type="dxa"/>
@@ -4260,7 +4220,7 @@
         </w:tc>
         <w:tc>
           <w:tcPr>
-            <w:tcW w:w="713" w:type="dxa"/>
+            <w:tcW w:w="602" w:type="dxa"/>
             <w:shd w:val="clear" w:color="auto" w:fill="FFFFFF"/>
             <w:tcMar>
               <w:top w:w="0" w:type="dxa"/>
@@ -4291,21 +4251,13 @@
                 <w:szCs w:val="14"/>
               </w:rPr>
               <w:br/>
-            </w:r>
-            <w:r>
-              <w:rPr>
-                <w:rFonts w:ascii="Helvetica" w:eastAsia="Helvetica" w:hAnsi="Helvetica" w:cs="Helvetica"/>
-                <w:color w:val="000000"/>
-                <w:sz w:val="14"/>
-                <w:szCs w:val="14"/>
-              </w:rPr>
               <w:t>(0.1; 977.6)</w:t>
             </w:r>
           </w:p>
         </w:tc>
         <w:tc>
           <w:tcPr>
-            <w:tcW w:w="713" w:type="dxa"/>
+            <w:tcW w:w="602" w:type="dxa"/>
             <w:tcBorders>
               <w:right w:val="single" w:sz="8" w:space="0" w:color="BEBEBE"/>
             </w:tcBorders>
@@ -4345,7 +4297,7 @@
         </w:tc>
         <w:tc>
           <w:tcPr>
-            <w:tcW w:w="715" w:type="dxa"/>
+            <w:tcW w:w="604" w:type="dxa"/>
             <w:gridSpan w:val="2"/>
             <w:tcBorders>
               <w:left w:val="single" w:sz="8" w:space="0" w:color="BEBEBE"/>
@@ -4386,7 +4338,7 @@
         </w:tc>
         <w:tc>
           <w:tcPr>
-            <w:tcW w:w="713" w:type="dxa"/>
+            <w:tcW w:w="602" w:type="dxa"/>
             <w:shd w:val="clear" w:color="auto" w:fill="FFFFFF"/>
             <w:tcMar>
               <w:top w:w="0" w:type="dxa"/>
@@ -4423,7 +4375,7 @@
         </w:tc>
         <w:tc>
           <w:tcPr>
-            <w:tcW w:w="713" w:type="dxa"/>
+            <w:tcW w:w="602" w:type="dxa"/>
             <w:shd w:val="clear" w:color="auto" w:fill="FFFFFF"/>
             <w:tcMar>
               <w:top w:w="0" w:type="dxa"/>
@@ -4460,7 +4412,7 @@
         </w:tc>
         <w:tc>
           <w:tcPr>
-            <w:tcW w:w="713" w:type="dxa"/>
+            <w:tcW w:w="602" w:type="dxa"/>
             <w:shd w:val="clear" w:color="auto" w:fill="FFFFFF"/>
             <w:tcMar>
               <w:top w:w="0" w:type="dxa"/>
@@ -4499,13 +4451,13 @@
       <w:tr>
         <w:trPr>
           <w:gridAfter w:val="1"/>
-          <w:wAfter w:w="13" w:type="dxa"/>
+          <w:wAfter w:w="16" w:type="dxa"/>
           <w:cantSplit/>
-          <w:trHeight w:val="335"/>
+          <w:trHeight w:val="302"/>
         </w:trPr>
         <w:tc>
           <w:tcPr>
-            <w:tcW w:w="712" w:type="dxa"/>
+            <w:tcW w:w="600" w:type="dxa"/>
             <w:tcBorders>
               <w:right w:val="single" w:sz="8" w:space="0" w:color="BEBEBE"/>
             </w:tcBorders>
@@ -4537,7 +4489,7 @@
         </w:tc>
         <w:tc>
           <w:tcPr>
-            <w:tcW w:w="712" w:type="dxa"/>
+            <w:tcW w:w="600" w:type="dxa"/>
             <w:tcBorders>
               <w:left w:val="single" w:sz="8" w:space="0" w:color="BEBEBE"/>
             </w:tcBorders>
@@ -4577,7 +4529,7 @@
         </w:tc>
         <w:tc>
           <w:tcPr>
-            <w:tcW w:w="712" w:type="dxa"/>
+            <w:tcW w:w="601" w:type="dxa"/>
             <w:shd w:val="clear" w:color="auto" w:fill="FFFFFF"/>
             <w:tcMar>
               <w:top w:w="0" w:type="dxa"/>
@@ -4614,7 +4566,7 @@
         </w:tc>
         <w:tc>
           <w:tcPr>
-            <w:tcW w:w="712" w:type="dxa"/>
+            <w:tcW w:w="601" w:type="dxa"/>
             <w:shd w:val="clear" w:color="auto" w:fill="FFFFFF"/>
             <w:tcMar>
               <w:top w:w="0" w:type="dxa"/>
@@ -4651,7 +4603,7 @@
         </w:tc>
         <w:tc>
           <w:tcPr>
-            <w:tcW w:w="712" w:type="dxa"/>
+            <w:tcW w:w="601" w:type="dxa"/>
             <w:shd w:val="clear" w:color="auto" w:fill="FFFFFF"/>
             <w:tcMar>
               <w:top w:w="0" w:type="dxa"/>
@@ -4688,7 +4640,7 @@
         </w:tc>
         <w:tc>
           <w:tcPr>
-            <w:tcW w:w="713" w:type="dxa"/>
+            <w:tcW w:w="602" w:type="dxa"/>
             <w:shd w:val="clear" w:color="auto" w:fill="FFFFFF"/>
             <w:tcMar>
               <w:top w:w="0" w:type="dxa"/>
@@ -4725,7 +4677,7 @@
         </w:tc>
         <w:tc>
           <w:tcPr>
-            <w:tcW w:w="716" w:type="dxa"/>
+            <w:tcW w:w="606" w:type="dxa"/>
             <w:tcBorders>
               <w:right w:val="single" w:sz="8" w:space="0" w:color="BEBEBE"/>
             </w:tcBorders>
@@ -4765,7 +4717,7 @@
         </w:tc>
         <w:tc>
           <w:tcPr>
-            <w:tcW w:w="713" w:type="dxa"/>
+            <w:tcW w:w="602" w:type="dxa"/>
             <w:tcBorders>
               <w:left w:val="single" w:sz="8" w:space="0" w:color="BEBEBE"/>
             </w:tcBorders>
@@ -4805,7 +4757,7 @@
         </w:tc>
         <w:tc>
           <w:tcPr>
-            <w:tcW w:w="713" w:type="dxa"/>
+            <w:tcW w:w="602" w:type="dxa"/>
             <w:shd w:val="clear" w:color="auto" w:fill="FFFFFF"/>
             <w:tcMar>
               <w:top w:w="0" w:type="dxa"/>
@@ -4842,7 +4794,7 @@
         </w:tc>
         <w:tc>
           <w:tcPr>
-            <w:tcW w:w="713" w:type="dxa"/>
+            <w:tcW w:w="602" w:type="dxa"/>
             <w:shd w:val="clear" w:color="auto" w:fill="FFFFFF"/>
             <w:tcMar>
               <w:top w:w="0" w:type="dxa"/>
@@ -4879,7 +4831,7 @@
         </w:tc>
         <w:tc>
           <w:tcPr>
-            <w:tcW w:w="713" w:type="dxa"/>
+            <w:tcW w:w="602" w:type="dxa"/>
             <w:shd w:val="clear" w:color="auto" w:fill="FFFFFF"/>
             <w:tcMar>
               <w:top w:w="0" w:type="dxa"/>
@@ -4916,7 +4868,7 @@
         </w:tc>
         <w:tc>
           <w:tcPr>
-            <w:tcW w:w="713" w:type="dxa"/>
+            <w:tcW w:w="602" w:type="dxa"/>
             <w:tcBorders>
               <w:right w:val="single" w:sz="8" w:space="0" w:color="BEBEBE"/>
             </w:tcBorders>
@@ -4950,21 +4902,13 @@
                 <w:szCs w:val="14"/>
               </w:rPr>
               <w:br/>
-            </w:r>
-            <w:r>
-              <w:rPr>
-                <w:rFonts w:ascii="Helvetica" w:eastAsia="Helvetica" w:hAnsi="Helvetica" w:cs="Helvetica"/>
-                <w:color w:val="000000"/>
-                <w:sz w:val="14"/>
-                <w:szCs w:val="14"/>
-              </w:rPr>
               <w:t>(1.1; 8.5)</w:t>
             </w:r>
           </w:p>
         </w:tc>
         <w:tc>
           <w:tcPr>
-            <w:tcW w:w="715" w:type="dxa"/>
+            <w:tcW w:w="604" w:type="dxa"/>
             <w:gridSpan w:val="2"/>
             <w:tcBorders>
               <w:left w:val="single" w:sz="8" w:space="0" w:color="BEBEBE"/>
@@ -5005,7 +4949,7 @@
         </w:tc>
         <w:tc>
           <w:tcPr>
-            <w:tcW w:w="713" w:type="dxa"/>
+            <w:tcW w:w="602" w:type="dxa"/>
             <w:shd w:val="clear" w:color="auto" w:fill="FFFFFF"/>
             <w:tcMar>
               <w:top w:w="0" w:type="dxa"/>
@@ -5042,7 +4986,7 @@
         </w:tc>
         <w:tc>
           <w:tcPr>
-            <w:tcW w:w="713" w:type="dxa"/>
+            <w:tcW w:w="602" w:type="dxa"/>
             <w:shd w:val="clear" w:color="auto" w:fill="FFFFFF"/>
             <w:tcMar>
               <w:top w:w="0" w:type="dxa"/>
@@ -5079,7 +5023,7 @@
         </w:tc>
         <w:tc>
           <w:tcPr>
-            <w:tcW w:w="713" w:type="dxa"/>
+            <w:tcW w:w="602" w:type="dxa"/>
             <w:shd w:val="clear" w:color="auto" w:fill="FFFFFF"/>
             <w:tcMar>
               <w:top w:w="0" w:type="dxa"/>
@@ -5118,13 +5062,13 @@
       <w:tr>
         <w:trPr>
           <w:gridAfter w:val="1"/>
-          <w:wAfter w:w="13" w:type="dxa"/>
+          <w:wAfter w:w="16" w:type="dxa"/>
           <w:cantSplit/>
-          <w:trHeight w:val="330"/>
+          <w:trHeight w:val="298"/>
         </w:trPr>
         <w:tc>
           <w:tcPr>
-            <w:tcW w:w="712" w:type="dxa"/>
+            <w:tcW w:w="600" w:type="dxa"/>
             <w:tcBorders>
               <w:right w:val="single" w:sz="8" w:space="0" w:color="BEBEBE"/>
             </w:tcBorders>
@@ -5156,7 +5100,7 @@
         </w:tc>
         <w:tc>
           <w:tcPr>
-            <w:tcW w:w="712" w:type="dxa"/>
+            <w:tcW w:w="600" w:type="dxa"/>
             <w:tcBorders>
               <w:left w:val="single" w:sz="8" w:space="0" w:color="BEBEBE"/>
             </w:tcBorders>
@@ -5196,7 +5140,7 @@
         </w:tc>
         <w:tc>
           <w:tcPr>
-            <w:tcW w:w="712" w:type="dxa"/>
+            <w:tcW w:w="601" w:type="dxa"/>
             <w:shd w:val="clear" w:color="auto" w:fill="FFFFFF"/>
             <w:tcMar>
               <w:top w:w="0" w:type="dxa"/>
@@ -5233,7 +5177,7 @@
         </w:tc>
         <w:tc>
           <w:tcPr>
-            <w:tcW w:w="712" w:type="dxa"/>
+            <w:tcW w:w="601" w:type="dxa"/>
             <w:shd w:val="clear" w:color="auto" w:fill="FFFFFF"/>
             <w:tcMar>
               <w:top w:w="0" w:type="dxa"/>
@@ -5270,7 +5214,7 @@
         </w:tc>
         <w:tc>
           <w:tcPr>
-            <w:tcW w:w="712" w:type="dxa"/>
+            <w:tcW w:w="601" w:type="dxa"/>
             <w:shd w:val="clear" w:color="auto" w:fill="FFFFFF"/>
             <w:tcMar>
               <w:top w:w="0" w:type="dxa"/>
@@ -5307,7 +5251,7 @@
         </w:tc>
         <w:tc>
           <w:tcPr>
-            <w:tcW w:w="713" w:type="dxa"/>
+            <w:tcW w:w="602" w:type="dxa"/>
             <w:shd w:val="clear" w:color="auto" w:fill="FFFFFF"/>
             <w:tcMar>
               <w:top w:w="0" w:type="dxa"/>
@@ -5344,7 +5288,7 @@
         </w:tc>
         <w:tc>
           <w:tcPr>
-            <w:tcW w:w="716" w:type="dxa"/>
+            <w:tcW w:w="606" w:type="dxa"/>
             <w:tcBorders>
               <w:right w:val="single" w:sz="8" w:space="0" w:color="BEBEBE"/>
             </w:tcBorders>
@@ -5384,7 +5328,7 @@
         </w:tc>
         <w:tc>
           <w:tcPr>
-            <w:tcW w:w="713" w:type="dxa"/>
+            <w:tcW w:w="602" w:type="dxa"/>
             <w:tcBorders>
               <w:left w:val="single" w:sz="8" w:space="0" w:color="BEBEBE"/>
             </w:tcBorders>
@@ -5424,7 +5368,7 @@
         </w:tc>
         <w:tc>
           <w:tcPr>
-            <w:tcW w:w="713" w:type="dxa"/>
+            <w:tcW w:w="602" w:type="dxa"/>
             <w:shd w:val="clear" w:color="auto" w:fill="FFFFFF"/>
             <w:tcMar>
               <w:top w:w="0" w:type="dxa"/>
@@ -5461,7 +5405,7 @@
         </w:tc>
         <w:tc>
           <w:tcPr>
-            <w:tcW w:w="713" w:type="dxa"/>
+            <w:tcW w:w="602" w:type="dxa"/>
             <w:shd w:val="clear" w:color="auto" w:fill="FFFFFF"/>
             <w:tcMar>
               <w:top w:w="0" w:type="dxa"/>
@@ -5498,7 +5442,7 @@
         </w:tc>
         <w:tc>
           <w:tcPr>
-            <w:tcW w:w="713" w:type="dxa"/>
+            <w:tcW w:w="602" w:type="dxa"/>
             <w:shd w:val="clear" w:color="auto" w:fill="FFFFFF"/>
             <w:tcMar>
               <w:top w:w="0" w:type="dxa"/>
@@ -5535,7 +5479,7 @@
         </w:tc>
         <w:tc>
           <w:tcPr>
-            <w:tcW w:w="713" w:type="dxa"/>
+            <w:tcW w:w="602" w:type="dxa"/>
             <w:tcBorders>
               <w:right w:val="single" w:sz="8" w:space="0" w:color="BEBEBE"/>
             </w:tcBorders>
@@ -5575,7 +5519,7 @@
         </w:tc>
         <w:tc>
           <w:tcPr>
-            <w:tcW w:w="715" w:type="dxa"/>
+            <w:tcW w:w="604" w:type="dxa"/>
             <w:gridSpan w:val="2"/>
             <w:tcBorders>
               <w:left w:val="single" w:sz="8" w:space="0" w:color="BEBEBE"/>
@@ -5610,21 +5554,13 @@
                 <w:szCs w:val="14"/>
               </w:rPr>
               <w:br/>
-            </w:r>
-            <w:r>
-              <w:rPr>
-                <w:rFonts w:ascii="Helvetica" w:eastAsia="Helvetica" w:hAnsi="Helvetica" w:cs="Helvetica"/>
-                <w:color w:val="000000"/>
-                <w:sz w:val="14"/>
-                <w:szCs w:val="14"/>
-              </w:rPr>
               <w:t>(0.3; 2.9)</w:t>
             </w:r>
           </w:p>
         </w:tc>
         <w:tc>
           <w:tcPr>
-            <w:tcW w:w="713" w:type="dxa"/>
+            <w:tcW w:w="602" w:type="dxa"/>
             <w:shd w:val="clear" w:color="auto" w:fill="FFFFFF"/>
             <w:tcMar>
               <w:top w:w="0" w:type="dxa"/>
@@ -5661,7 +5597,7 @@
         </w:tc>
         <w:tc>
           <w:tcPr>
-            <w:tcW w:w="713" w:type="dxa"/>
+            <w:tcW w:w="602" w:type="dxa"/>
             <w:shd w:val="clear" w:color="auto" w:fill="FFFFFF"/>
             <w:tcMar>
               <w:top w:w="0" w:type="dxa"/>
@@ -5698,7 +5634,7 @@
         </w:tc>
         <w:tc>
           <w:tcPr>
-            <w:tcW w:w="713" w:type="dxa"/>
+            <w:tcW w:w="602" w:type="dxa"/>
             <w:shd w:val="clear" w:color="auto" w:fill="FFFFFF"/>
             <w:tcMar>
               <w:top w:w="0" w:type="dxa"/>
@@ -5737,13 +5673,13 @@
       <w:tr>
         <w:trPr>
           <w:gridAfter w:val="1"/>
-          <w:wAfter w:w="13" w:type="dxa"/>
+          <w:wAfter w:w="16" w:type="dxa"/>
           <w:cantSplit/>
-          <w:trHeight w:val="313"/>
+          <w:trHeight w:val="282"/>
         </w:trPr>
         <w:tc>
           <w:tcPr>
-            <w:tcW w:w="712" w:type="dxa"/>
+            <w:tcW w:w="600" w:type="dxa"/>
             <w:tcBorders>
               <w:bottom w:val="single" w:sz="3" w:space="0" w:color="000000"/>
               <w:right w:val="single" w:sz="8" w:space="0" w:color="BEBEBE"/>
@@ -5776,7 +5712,7 @@
         </w:tc>
         <w:tc>
           <w:tcPr>
-            <w:tcW w:w="712" w:type="dxa"/>
+            <w:tcW w:w="600" w:type="dxa"/>
             <w:tcBorders>
               <w:left w:val="single" w:sz="8" w:space="0" w:color="BEBEBE"/>
               <w:bottom w:val="single" w:sz="3" w:space="0" w:color="000000"/>
@@ -5817,7 +5753,7 @@
         </w:tc>
         <w:tc>
           <w:tcPr>
-            <w:tcW w:w="712" w:type="dxa"/>
+            <w:tcW w:w="601" w:type="dxa"/>
             <w:tcBorders>
               <w:bottom w:val="single" w:sz="3" w:space="0" w:color="000000"/>
             </w:tcBorders>
@@ -5857,7 +5793,7 @@
         </w:tc>
         <w:tc>
           <w:tcPr>
-            <w:tcW w:w="712" w:type="dxa"/>
+            <w:tcW w:w="601" w:type="dxa"/>
             <w:tcBorders>
               <w:bottom w:val="single" w:sz="3" w:space="0" w:color="000000"/>
             </w:tcBorders>
@@ -5897,7 +5833,7 @@
         </w:tc>
         <w:tc>
           <w:tcPr>
-            <w:tcW w:w="712" w:type="dxa"/>
+            <w:tcW w:w="601" w:type="dxa"/>
             <w:tcBorders>
               <w:bottom w:val="single" w:sz="3" w:space="0" w:color="000000"/>
             </w:tcBorders>
@@ -5937,7 +5873,7 @@
         </w:tc>
         <w:tc>
           <w:tcPr>
-            <w:tcW w:w="713" w:type="dxa"/>
+            <w:tcW w:w="602" w:type="dxa"/>
             <w:tcBorders>
               <w:bottom w:val="single" w:sz="3" w:space="0" w:color="000000"/>
             </w:tcBorders>
@@ -5977,7 +5913,7 @@
         </w:tc>
         <w:tc>
           <w:tcPr>
-            <w:tcW w:w="716" w:type="dxa"/>
+            <w:tcW w:w="606" w:type="dxa"/>
             <w:tcBorders>
               <w:bottom w:val="single" w:sz="3" w:space="0" w:color="000000"/>
               <w:right w:val="single" w:sz="8" w:space="0" w:color="BEBEBE"/>
@@ -6018,7 +5954,7 @@
         </w:tc>
         <w:tc>
           <w:tcPr>
-            <w:tcW w:w="713" w:type="dxa"/>
+            <w:tcW w:w="602" w:type="dxa"/>
             <w:tcBorders>
               <w:left w:val="single" w:sz="8" w:space="0" w:color="BEBEBE"/>
               <w:bottom w:val="single" w:sz="3" w:space="0" w:color="000000"/>
@@ -6059,7 +5995,7 @@
         </w:tc>
         <w:tc>
           <w:tcPr>
-            <w:tcW w:w="713" w:type="dxa"/>
+            <w:tcW w:w="602" w:type="dxa"/>
             <w:tcBorders>
               <w:bottom w:val="single" w:sz="3" w:space="0" w:color="000000"/>
             </w:tcBorders>
@@ -6099,7 +6035,7 @@
         </w:tc>
         <w:tc>
           <w:tcPr>
-            <w:tcW w:w="713" w:type="dxa"/>
+            <w:tcW w:w="602" w:type="dxa"/>
             <w:tcBorders>
               <w:bottom w:val="single" w:sz="3" w:space="0" w:color="000000"/>
             </w:tcBorders>
@@ -6139,7 +6075,7 @@
         </w:tc>
         <w:tc>
           <w:tcPr>
-            <w:tcW w:w="713" w:type="dxa"/>
+            <w:tcW w:w="602" w:type="dxa"/>
             <w:tcBorders>
               <w:bottom w:val="single" w:sz="3" w:space="0" w:color="000000"/>
             </w:tcBorders>
@@ -6179,7 +6115,7 @@
         </w:tc>
         <w:tc>
           <w:tcPr>
-            <w:tcW w:w="713" w:type="dxa"/>
+            <w:tcW w:w="602" w:type="dxa"/>
             <w:tcBorders>
               <w:bottom w:val="single" w:sz="3" w:space="0" w:color="000000"/>
               <w:right w:val="single" w:sz="8" w:space="0" w:color="BEBEBE"/>
@@ -6220,7 +6156,7 @@
         </w:tc>
         <w:tc>
           <w:tcPr>
-            <w:tcW w:w="715" w:type="dxa"/>
+            <w:tcW w:w="604" w:type="dxa"/>
             <w:gridSpan w:val="2"/>
             <w:tcBorders>
               <w:left w:val="single" w:sz="8" w:space="0" w:color="BEBEBE"/>
@@ -6262,7 +6198,7 @@
         </w:tc>
         <w:tc>
           <w:tcPr>
-            <w:tcW w:w="713" w:type="dxa"/>
+            <w:tcW w:w="602" w:type="dxa"/>
             <w:tcBorders>
               <w:bottom w:val="single" w:sz="3" w:space="0" w:color="000000"/>
             </w:tcBorders>
@@ -6296,21 +6232,13 @@
                 <w:szCs w:val="14"/>
               </w:rPr>
               <w:br/>
-            </w:r>
-            <w:r>
-              <w:rPr>
-                <w:rFonts w:ascii="Helvetica" w:eastAsia="Helvetica" w:hAnsi="Helvetica" w:cs="Helvetica"/>
-                <w:color w:val="000000"/>
-                <w:sz w:val="14"/>
-                <w:szCs w:val="14"/>
-              </w:rPr>
               <w:t>(1; 10.3)</w:t>
             </w:r>
           </w:p>
         </w:tc>
         <w:tc>
           <w:tcPr>
-            <w:tcW w:w="713" w:type="dxa"/>
+            <w:tcW w:w="602" w:type="dxa"/>
             <w:tcBorders>
               <w:bottom w:val="single" w:sz="3" w:space="0" w:color="000000"/>
             </w:tcBorders>
@@ -6350,7 +6278,7 @@
         </w:tc>
         <w:tc>
           <w:tcPr>
-            <w:tcW w:w="713" w:type="dxa"/>
+            <w:tcW w:w="602" w:type="dxa"/>
             <w:tcBorders>
               <w:bottom w:val="single" w:sz="3" w:space="0" w:color="000000"/>
             </w:tcBorders>

</xml_diff>